<commit_message>
vault backup: 2023-10-24 09:46:54
</commit_message>
<xml_diff>
--- a/Vakken/Journalistieke en Redactionele Vaardigheden/Interview/Feedback folder/v1/AudioInterview.docx
+++ b/Vakken/Journalistieke en Redactionele Vaardigheden/Interview/Feedback folder/v1/AudioInterview.docx
@@ -2022,18 +2022,23 @@
     <w:p>
       <w:pPr>
         <w:rPr>
-          <w:lang w:val="nl-NL"/>
-        </w:rPr>
-      </w:pPr>
-      <w:r>
-        <w:rPr>
+          <w:color w:val="7030A0"/>
+          <w:lang w:val="nl-NL"/>
+        </w:rPr>
+      </w:pPr>
+      <w:bookmarkStart w:id="0" w:name="_Hlk148948972"/>
+      <w:r>
+        <w:rPr>
+          <w:color w:val="7030A0"/>
           <w:u w:val="single"/>
           <w:lang w:val="nl-NL"/>
         </w:rPr>
         <w:t>Kunst en wetenschap hebben in ieder geval gemeen dat het allebei over onderzoek gaat.</w:t>
       </w:r>
-      <w:r>
-        <w:rPr>
+      <w:bookmarkEnd w:id="0"/>
+      <w:r>
+        <w:rPr>
+          <w:color w:val="7030A0"/>
           <w:lang w:val="nl-NL"/>
         </w:rPr>
         <w:t xml:space="preserve"> Het is niet het weergeven van iets wat we al hebben, Maar het is streven naar iets wat er nog niet is, dat wat er nog niet is, dat probeer je te vatten. Met behulp van het onderzoek. Nou, onderzoek In de wetenschap gaat in mijn geval over onderzoek van wat het hele. Onderste bieden heeft. Onderzoek In de kunst gaat in mijn geval over of ik een </w:t>
@@ -2041,6 +2046,7 @@
       <w:proofErr w:type="spellStart"/>
       <w:r>
         <w:rPr>
+          <w:color w:val="7030A0"/>
           <w:lang w:val="nl-NL"/>
         </w:rPr>
         <w:t>een</w:t>
@@ -2048,6 +2054,7 @@
       <w:proofErr w:type="spellEnd"/>
       <w:r>
         <w:rPr>
+          <w:color w:val="7030A0"/>
           <w:lang w:val="nl-NL"/>
         </w:rPr>
         <w:t xml:space="preserve"> vorm of een beeld kan maken. Wat op een bepaalde manier in zichzelf klopt en wat </w:t>
@@ -2055,6 +2062,7 @@
       <w:proofErr w:type="spellStart"/>
       <w:r>
         <w:rPr>
+          <w:color w:val="7030A0"/>
           <w:lang w:val="nl-NL"/>
         </w:rPr>
         <w:t>wat</w:t>
@@ -2062,6 +2070,7 @@
       <w:proofErr w:type="spellEnd"/>
       <w:r>
         <w:rPr>
+          <w:color w:val="7030A0"/>
           <w:lang w:val="nl-NL"/>
         </w:rPr>
         <w:t xml:space="preserve"> in zichzelf juist is wat ik maar zeggen. </w:t>
@@ -2070,11 +2079,13 @@
     <w:p>
       <w:pPr>
         <w:rPr>
-          <w:lang w:val="nl-NL"/>
-        </w:rPr>
-      </w:pPr>
-      <w:r>
-        <w:rPr>
+          <w:color w:val="7030A0"/>
+          <w:lang w:val="nl-NL"/>
+        </w:rPr>
+      </w:pPr>
+      <w:r>
+        <w:rPr>
+          <w:color w:val="7030A0"/>
           <w:lang w:val="nl-NL"/>
         </w:rPr>
         <w:t xml:space="preserve">Verschillende kunstenaars doen dat op verschillende manieren, hè? Er zijn dus Mensen, die nemen hun percelen of een potlood en die gaan proberen weer te geven. Wat je ziet? Dus </w:t>
@@ -2082,6 +2093,7 @@
       <w:proofErr w:type="spellStart"/>
       <w:r>
         <w:rPr>
+          <w:color w:val="7030A0"/>
           <w:lang w:val="nl-NL"/>
         </w:rPr>
         <w:t>ruisdael</w:t>
@@ -2089,22 +2101,27 @@
       <w:proofErr w:type="spellEnd"/>
       <w:r>
         <w:rPr>
+          <w:color w:val="7030A0"/>
           <w:lang w:val="nl-NL"/>
         </w:rPr>
         <w:t xml:space="preserve"> Jan van Goyen noem maar op die schilderen en landschap zoals Het is je wel een ideaal landschap, Maar het is toch iets wat jij kent. </w:t>
       </w:r>
+      <w:bookmarkStart w:id="1" w:name="_Hlk148949018"/>
       <w:r>
         <w:rPr>
           <w:i/>
           <w:iCs/>
+          <w:color w:val="7030A0"/>
           <w:sz w:val="36"/>
           <w:szCs w:val="36"/>
           <w:lang w:val="nl-NL"/>
         </w:rPr>
         <w:t>In mijn vorm van beeldende kunst doe ik dat door Als het ware een natuurwet te verzinnen</w:t>
       </w:r>
-      <w:r>
-        <w:rPr>
+      <w:bookmarkEnd w:id="1"/>
+      <w:r>
+        <w:rPr>
+          <w:color w:val="7030A0"/>
           <w:sz w:val="36"/>
           <w:szCs w:val="36"/>
           <w:lang w:val="nl-NL"/>
@@ -2113,12 +2130,14 @@
       </w:r>
       <w:r>
         <w:rPr>
+          <w:color w:val="7030A0"/>
           <w:lang w:val="nl-NL"/>
         </w:rPr>
         <w:t xml:space="preserve">Als je een kunstwerk maakt. Dan is voor zover ik het. Aanvoel zeg Maar het altijd een kwestie van het midden vinden een evenwicht vinden die het midden maar een soort </w:t>
       </w:r>
       <w:r>
         <w:rPr>
+          <w:color w:val="7030A0"/>
           <w:sz w:val="28"/>
           <w:szCs w:val="28"/>
           <w:lang w:val="nl-NL"/>
@@ -2127,6 +2146,7 @@
       </w:r>
       <w:r>
         <w:rPr>
+          <w:color w:val="7030A0"/>
           <w:lang w:val="nl-NL"/>
         </w:rPr>
         <w:t xml:space="preserve">. Als iets te ordelijk is, dan is het slaapverwekkend Als het te chaotisch is en die zit ook slaapverwekkend. Je moet er echt, daar moet een spanning tussen zitten tussen die twee. Er zijn verschillende manieren om dat te doen en de manier die ik gebruik is dat ik een kunstmatige natuurwet verzin een natuurwet die een beetje lijkt op de natuurwetten die we kennen, zoals bijvoorbeeld de voortplanting van het licht of. Ja de zwaartekracht of zo? Noem maar op. En, ik neem land zo natuurwet hier. </w:t>
@@ -2135,11 +2155,13 @@
     <w:p>
       <w:pPr>
         <w:rPr>
-          <w:lang w:val="nl-NL"/>
-        </w:rPr>
-      </w:pPr>
-      <w:r>
-        <w:rPr>
+          <w:color w:val="7030A0"/>
+          <w:lang w:val="nl-NL"/>
+        </w:rPr>
+      </w:pPr>
+      <w:r>
+        <w:rPr>
+          <w:color w:val="7030A0"/>
           <w:lang w:val="nl-NL"/>
         </w:rPr>
         <w:t xml:space="preserve">Een beetje lijkt op de wetten in onze eigen heelal en daarmee maak ik beelden. En, dat heeft in mijn geval het voordeel dat het resultaat lijkt, in zekere zin Natuurlijk. Want je ziet dat er een bepaald soort </w:t>
@@ -2147,6 +2169,7 @@
       <w:proofErr w:type="spellStart"/>
       <w:r>
         <w:rPr>
+          <w:color w:val="7030A0"/>
           <w:lang w:val="nl-NL"/>
         </w:rPr>
         <w:t>soort</w:t>
@@ -2154,6 +2177,7 @@
       <w:proofErr w:type="spellEnd"/>
       <w:r>
         <w:rPr>
+          <w:color w:val="7030A0"/>
           <w:lang w:val="nl-NL"/>
         </w:rPr>
         <w:t xml:space="preserve"> samenhang in zit bepaald soort orde, regelmaat, een soort ja. Het lijkt echt om het zomaar eens te zeggen. En om dat evenwicht te vinden. Ja, dat dat dat, dan moet je gewoon proberen. Dus In de natuurwetenschap ga je dan kijken wat het heelal je voorschotelt en In de kunst mijn kunst, althans, is het gewoon je eigen gevoel en je eigen bedoelingen een beetje leren kennen en dan te zeggen, nou, Dit is wat Ik wil maken. Dit is wat ik bedoeld heb. En, dat doe ik op heel veel verschillende manieren. Ik kan het puur wiskundig doen. Ik heb dus wiskundige formules bedacht die In de echte wiskunde helemaal niet bestaan, waarvan je weet de echte wiskunde dat het zelfs niet kan. En op basis van die niet bestaande formules kan ik abstracte kunstwerken maken die toch een bepaald soort beeldende samenhang hebben. Die bewegingswetten waar ik het over had, sommige bewegingswetten die Ik heb gemaakt, ontleen ik aan bijvoorbeeld de manier waarop scholen van vissen of zwermen van vogels zich gedragen. En dan maak ik video 's van </w:t>
@@ -2161,6 +2185,7 @@
       <w:proofErr w:type="spellStart"/>
       <w:r>
         <w:rPr>
+          <w:color w:val="7030A0"/>
           <w:lang w:val="nl-NL"/>
         </w:rPr>
         <w:t>Van</w:t>
@@ -2168,12 +2193,14 @@
       <w:proofErr w:type="spellEnd"/>
       <w:r>
         <w:rPr>
+          <w:color w:val="7030A0"/>
           <w:lang w:val="nl-NL"/>
         </w:rPr>
         <w:t xml:space="preserve"> die video 's, dus ik schrijf mijn eigen software even voor de goede orde. En met die die software kan ik dan door een </w:t>
       </w:r>
       <w:r>
         <w:rPr>
+          <w:color w:val="7030A0"/>
           <w:lang w:val="nl-NL"/>
         </w:rPr>
         <w:lastRenderedPageBreak/>
@@ -2182,6 +2209,7 @@
       <w:proofErr w:type="spellStart"/>
       <w:r>
         <w:rPr>
+          <w:color w:val="7030A0"/>
           <w:lang w:val="nl-NL"/>
         </w:rPr>
         <w:t>toetscombinatie</w:t>
@@ -2189,6 +2217,7 @@
       <w:proofErr w:type="spellEnd"/>
       <w:r>
         <w:rPr>
+          <w:color w:val="7030A0"/>
           <w:lang w:val="nl-NL"/>
         </w:rPr>
         <w:t xml:space="preserve"> gegeven ogenblik vastleggen van. Dit wil ik. Zien, en dan kan ik dat vanuit alle kanten In de ruimte bekijken met weer andere software die Ik heb geschreven. Tot uiteindelijk denk ik, van ja, dit wil ik hebben dit beeld en dan kan ik dat beeld afdrukken. </w:t>
@@ -2197,6 +2226,7 @@
     <w:p>
       <w:pPr>
         <w:rPr>
+          <w:color w:val="7030A0"/>
           <w:lang w:val="nl-NL"/>
         </w:rPr>
       </w:pPr>
@@ -2207,11 +2237,13 @@
           <w:bottom w:val="single" w:sz="6" w:space="1" w:color="auto"/>
         </w:pBdr>
         <w:rPr>
-          <w:lang w:val="nl-NL"/>
-        </w:rPr>
-      </w:pPr>
-      <w:r>
-        <w:rPr>
+          <w:color w:val="7030A0"/>
+          <w:lang w:val="nl-NL"/>
+        </w:rPr>
+      </w:pPr>
+      <w:r>
+        <w:rPr>
+          <w:color w:val="7030A0"/>
           <w:lang w:val="nl-NL"/>
         </w:rPr>
         <w:t xml:space="preserve">Of Ik kan er iets anders mee doen. Dat, Dat is een manier, maar af en toe werk ik ook gewoon wel met </w:t>
@@ -2219,6 +2251,7 @@
       <w:proofErr w:type="spellStart"/>
       <w:r>
         <w:rPr>
+          <w:color w:val="7030A0"/>
           <w:lang w:val="nl-NL"/>
         </w:rPr>
         <w:t>met</w:t>
@@ -2226,6 +2259,7 @@
       <w:proofErr w:type="spellEnd"/>
       <w:r>
         <w:rPr>
+          <w:color w:val="7030A0"/>
           <w:lang w:val="nl-NL"/>
         </w:rPr>
         <w:t xml:space="preserve"> een penseel en met Ik ben op dit moment bijvoorbeeld bezig met een serie werken te schilderen, gewoon met olieverf. Dat begint met een realistische weergave van een stukje interstellaire ruimte, dus wolken tussen de sterren en de sterren en zo op de manier zoals bijvoorbeeld </w:t>
@@ -2233,6 +2267,7 @@
       <w:proofErr w:type="spellStart"/>
       <w:r>
         <w:rPr>
+          <w:color w:val="7030A0"/>
           <w:lang w:val="nl-NL"/>
         </w:rPr>
         <w:t>ruisdael</w:t>
@@ -2240,6 +2275,7 @@
       <w:proofErr w:type="spellEnd"/>
       <w:r>
         <w:rPr>
+          <w:color w:val="7030A0"/>
           <w:lang w:val="nl-NL"/>
         </w:rPr>
         <w:t xml:space="preserve"> dat deed met </w:t>
@@ -2247,6 +2283,7 @@
       <w:proofErr w:type="spellStart"/>
       <w:r>
         <w:rPr>
+          <w:color w:val="7030A0"/>
           <w:lang w:val="nl-NL"/>
         </w:rPr>
         <w:t>met</w:t>
@@ -2254,6 +2291,7 @@
       <w:proofErr w:type="spellEnd"/>
       <w:r>
         <w:rPr>
+          <w:color w:val="7030A0"/>
           <w:lang w:val="nl-NL"/>
         </w:rPr>
         <w:t xml:space="preserve"> </w:t>
@@ -2261,6 +2299,7 @@
       <w:proofErr w:type="spellStart"/>
       <w:r>
         <w:rPr>
+          <w:color w:val="7030A0"/>
           <w:lang w:val="nl-NL"/>
         </w:rPr>
         <w:t>met</w:t>
@@ -2268,6 +2307,7 @@
       <w:proofErr w:type="spellEnd"/>
       <w:r>
         <w:rPr>
+          <w:color w:val="7030A0"/>
           <w:lang w:val="nl-NL"/>
         </w:rPr>
         <w:t xml:space="preserve"> wolken boven het landschap of van gooien die noemde ik al. En dan maak. Ik een serie van? 5 of Misschien wel 6 varianten daarvan In de stijl van andere schilders. Dus ik maak een realistisch beeld In de stijl van Jan van Goyen. Ik maak een realistisch beeld In de stijl van </w:t>
@@ -2275,6 +2315,7 @@
       <w:proofErr w:type="spellStart"/>
       <w:r>
         <w:rPr>
+          <w:color w:val="7030A0"/>
           <w:lang w:val="nl-NL"/>
         </w:rPr>
         <w:t>Sura</w:t>
@@ -2282,6 +2323,7 @@
       <w:proofErr w:type="spellEnd"/>
       <w:r>
         <w:rPr>
+          <w:color w:val="7030A0"/>
           <w:lang w:val="nl-NL"/>
         </w:rPr>
         <w:t xml:space="preserve">. Ik maak een realistisch beeld In de stijl van </w:t>
@@ -2289,6 +2331,7 @@
       <w:proofErr w:type="spellStart"/>
       <w:r>
         <w:rPr>
+          <w:color w:val="7030A0"/>
           <w:lang w:val="nl-NL"/>
         </w:rPr>
         <w:t>Van</w:t>
@@ -2296,6 +2339,7 @@
       <w:proofErr w:type="spellEnd"/>
       <w:r>
         <w:rPr>
+          <w:color w:val="7030A0"/>
           <w:lang w:val="nl-NL"/>
         </w:rPr>
         <w:t xml:space="preserve"> Gogh. Ik wil zelfs ook Mondriaan of van Doesburg proberen te nemen. En kijken hoe het mogelijk is om iets volkomen natuurlijks, zoals de wolken van gas en stof tussen de sterren om die op deze manier vorm te geven, zeg maar, ja, of dat gaat lukken. Of dat gaat lukken, weet ik niet, Maar dat. Zien we dan wel weer en ook daar? Is een kwestie dat ik als uitgangspunt neem, iets waarvan Ik weet dat het Er is tussen wolken tussen de sterren, Maar dat pas ik dan toe op een manier die er niet is. Want Natuurlijk de wolken tussen de sterren kun je zou je denken niet weergeven zoals van Doesburg of Mondriaan, dat dan deden we met een vlakverdeling, maar Misschien kan ik het wel.</w:t>
@@ -2377,11 +2421,13 @@
     <w:p>
       <w:pPr>
         <w:rPr>
-          <w:lang w:val="nl-NL"/>
-        </w:rPr>
-      </w:pPr>
-      <w:r>
-        <w:rPr>
+          <w:color w:val="7030A0"/>
+          <w:lang w:val="nl-NL"/>
+        </w:rPr>
+      </w:pPr>
+      <w:r>
+        <w:rPr>
+          <w:color w:val="7030A0"/>
           <w:lang w:val="nl-NL"/>
         </w:rPr>
         <w:t xml:space="preserve">Nou het makkelijkste. Voorbeeld is In het geval van die zwerm vogels of zwemmen vissen. Vissen, wij weten dat hebben biologen ontdekt dat Als je bijvoorbeeld een zwerm spreeuwen hebt dat van dat ze zijn er 100.000 van die vogels dat ieder van die vogeltjes In de gaten houdt. Ongeveer hoe de </w:t>
@@ -2389,6 +2435,7 @@
       <w:proofErr w:type="spellStart"/>
       <w:r>
         <w:rPr>
+          <w:color w:val="7030A0"/>
           <w:lang w:val="nl-NL"/>
         </w:rPr>
         <w:t>Naastbijzijnde</w:t>
@@ -2396,6 +2443,7 @@
       <w:proofErr w:type="spellEnd"/>
       <w:r>
         <w:rPr>
+          <w:color w:val="7030A0"/>
           <w:lang w:val="nl-NL"/>
         </w:rPr>
         <w:t xml:space="preserve"> 5, 6 of 7 vogels vliegen. Dat dat dat passen ze zich een beetje bij aan. En, dat doen ze door op de juiste afstand te houden tot de andere vogels en door Als het ware met. Elkaar mee te. Vliegen nou dan kun je een Formule voor verzinnen. Dat hebben biologen ook wel gedaan wat ik nu gedaan heb. Is ik die? Heb jezelf de soort wisselwerking tussen die vogels heb ik. Beschreven in een Formule, Maar ik zorg ervoor dat de twee dingen anders zijn. In de eerste plaats die verschillende puntjes in mijn wolk punten en want het zijn gewoon punten Natuurlijk in </w:t>
@@ -2403,6 +2451,7 @@
       <w:proofErr w:type="spellStart"/>
       <w:r>
         <w:rPr>
+          <w:color w:val="7030A0"/>
           <w:lang w:val="nl-NL"/>
         </w:rPr>
         <w:t>In</w:t>
@@ -2410,6 +2459,7 @@
       <w:proofErr w:type="spellEnd"/>
       <w:r>
         <w:rPr>
+          <w:color w:val="7030A0"/>
           <w:lang w:val="nl-NL"/>
         </w:rPr>
         <w:t xml:space="preserve"> de ruimte dat die wisselwerking tussen die verschillende puntjes ze allemaal tegelijk In de gaten houdt. Dus niet Alleen 6 of 7 In de buurt, maar gewoon allemaal. In de tweede plaats zorg ik ervoor dat die puntjes. Elkaar proberen aan te passen en aan te voelen niet Alleen In de ruimte, maar ook In de snelheid. Dus stel je even voor dat Het is vergelijkbaar, bijvoorbeeld met wat </w:t>
@@ -2417,6 +2467,7 @@
       <w:proofErr w:type="spellStart"/>
       <w:r>
         <w:rPr>
+          <w:color w:val="7030A0"/>
           <w:lang w:val="nl-NL"/>
         </w:rPr>
         <w:t>wat</w:t>
@@ -2424,6 +2475,7 @@
       <w:proofErr w:type="spellEnd"/>
       <w:r>
         <w:rPr>
+          <w:color w:val="7030A0"/>
           <w:lang w:val="nl-NL"/>
         </w:rPr>
         <w:t xml:space="preserve"> wegen politici doet als ze jouw op een snelheidsovertreding willen betrappen en hebben een soort radar en daarmee mag bepalen ze die welke lichten je rijden. Hoe snel nou zo </w:t>
@@ -2431,6 +2483,7 @@
       <w:proofErr w:type="spellStart"/>
       <w:r>
         <w:rPr>
+          <w:color w:val="7030A0"/>
           <w:lang w:val="nl-NL"/>
         </w:rPr>
         <w:t>zo</w:t>
@@ -2438,12 +2491,14 @@
       <w:proofErr w:type="spellEnd"/>
       <w:r>
         <w:rPr>
+          <w:color w:val="7030A0"/>
           <w:lang w:val="nl-NL"/>
         </w:rPr>
         <w:t xml:space="preserve"> de radar hebben al mijn puntjes ook aan boord en die </w:t>
       </w:r>
       <w:r>
         <w:rPr>
+          <w:color w:val="7030A0"/>
           <w:lang w:val="nl-NL"/>
         </w:rPr>
         <w:lastRenderedPageBreak/>
@@ -2452,6 +2507,7 @@
       <w:proofErr w:type="spellStart"/>
       <w:r>
         <w:rPr>
+          <w:color w:val="7030A0"/>
           <w:lang w:val="nl-NL"/>
         </w:rPr>
         <w:t>techni</w:t>
@@ -2459,6 +2515,7 @@
       <w:proofErr w:type="spellEnd"/>
       <w:r>
         <w:rPr>
+          <w:color w:val="7030A0"/>
           <w:lang w:val="nl-NL"/>
         </w:rPr>
         <w:t xml:space="preserve">. Die schermen daarvoor is een </w:t>
@@ -2466,6 +2523,7 @@
       <w:proofErr w:type="spellStart"/>
       <w:r>
         <w:rPr>
+          <w:color w:val="7030A0"/>
           <w:lang w:val="nl-NL"/>
         </w:rPr>
         <w:t>bewegings</w:t>
@@ -2473,6 +2531,7 @@
       <w:proofErr w:type="spellEnd"/>
       <w:r>
         <w:rPr>
+          <w:color w:val="7030A0"/>
           <w:lang w:val="nl-NL"/>
         </w:rPr>
         <w:t xml:space="preserve"> vergelijking dat. Is een </w:t>
@@ -2480,6 +2539,7 @@
       <w:proofErr w:type="spellStart"/>
       <w:r>
         <w:rPr>
+          <w:color w:val="7030A0"/>
           <w:lang w:val="nl-NL"/>
         </w:rPr>
         <w:t>een</w:t>
@@ -2487,6 +2547,7 @@
       <w:proofErr w:type="spellEnd"/>
       <w:r>
         <w:rPr>
+          <w:color w:val="7030A0"/>
           <w:lang w:val="nl-NL"/>
         </w:rPr>
         <w:t xml:space="preserve">. Wiskundige Formule die beschrijft hoe de plaats en de snelheid van al die verschillende puntjes veranderd In de loop van de tijd. Maar die Formule heb ik het </w:t>
@@ -2494,6 +2555,7 @@
       <w:proofErr w:type="spellStart"/>
       <w:r>
         <w:rPr>
+          <w:color w:val="7030A0"/>
           <w:lang w:val="nl-NL"/>
         </w:rPr>
         <w:t>ingeprogrammeerd</w:t>
@@ -2501,6 +2563,7 @@
       <w:proofErr w:type="spellEnd"/>
       <w:r>
         <w:rPr>
+          <w:color w:val="7030A0"/>
           <w:lang w:val="nl-NL"/>
         </w:rPr>
         <w:t xml:space="preserve"> in software reeks schrijf. En, Als ik dan dat programma, wat ik? Ga maken en draaien. Dan is de output daarvan Als het ware een bewegende zwerm die beweegt volgens de domein verzonnen natuurwet. Ja, dat klinkt allemaal heel uitgebreid en ingewikkeld en Dat is het. Ik heb Het is </w:t>
@@ -2508,6 +2571,7 @@
       <w:proofErr w:type="spellStart"/>
       <w:r>
         <w:rPr>
+          <w:color w:val="7030A0"/>
           <w:lang w:val="nl-NL"/>
         </w:rPr>
         <w:t>is</w:t>
@@ -2515,6 +2579,7 @@
       <w:proofErr w:type="spellEnd"/>
       <w:r>
         <w:rPr>
+          <w:color w:val="7030A0"/>
           <w:lang w:val="nl-NL"/>
         </w:rPr>
         <w:t xml:space="preserve"> ook uitgebreid.</w:t>
@@ -2523,11 +2588,13 @@
     <w:p>
       <w:pPr>
         <w:rPr>
-          <w:lang w:val="nl-NL"/>
-        </w:rPr>
-      </w:pPr>
-      <w:r>
-        <w:rPr>
+          <w:color w:val="7030A0"/>
+          <w:lang w:val="nl-NL"/>
+        </w:rPr>
+      </w:pPr>
+      <w:r>
+        <w:rPr>
+          <w:color w:val="7030A0"/>
           <w:lang w:val="nl-NL"/>
         </w:rPr>
         <w:t>Speaker 3</w:t>
@@ -2539,11 +2606,13 @@
           <w:bottom w:val="single" w:sz="6" w:space="1" w:color="auto"/>
         </w:pBdr>
         <w:rPr>
-          <w:lang w:val="nl-NL"/>
-        </w:rPr>
-      </w:pPr>
-      <w:r>
-        <w:rPr>
+          <w:color w:val="7030A0"/>
+          <w:lang w:val="nl-NL"/>
+        </w:rPr>
+      </w:pPr>
+      <w:r>
+        <w:rPr>
+          <w:color w:val="7030A0"/>
           <w:lang w:val="nl-NL"/>
         </w:rPr>
         <w:t>Behoorlijk lang aan gedaan om dat allemaal uit te vogelen. Maar ja, dat. Dat het uiteindelijke resultaat voor de beschouwer, dus voor degene die mijn kunst ziet, die zal het worst wezen wat ik programmeer of niet. En net zoals met die Einstein Fontein het uiteindelijke beeld is wat telt en dat ik daar dan een of ander verhaal bij heb, Dat is Natuurlijk een leuk, Maar dat is in zekere zin terzijde.</w:t>
@@ -4938,16 +5007,9 @@
 <file path=customXml/itemProps1.xml><?xml version="1.0" encoding="utf-8"?>
 <ds:datastoreItem xmlns:ds="http://schemas.openxmlformats.org/officeDocument/2006/customXml" ds:itemID="{605347B0-71F1-4DB5-B176-A812C56D45DE}">
   <ds:schemaRefs>
+    <ds:schemaRef ds:uri="http://schemas.microsoft.com/office/2006/metadata/properties"/>
     <ds:schemaRef ds:uri="http://schemas.microsoft.com/office/infopath/2007/PartnerControls"/>
-    <ds:schemaRef ds:uri="http://schemas.microsoft.com/office/2006/documentManagement/types"/>
-    <ds:schemaRef ds:uri="http://purl.org/dc/elements/1.1/"/>
     <ds:schemaRef ds:uri="d14e1108-2658-4c09-b951-c93c11ed4814"/>
-    <ds:schemaRef ds:uri="http://schemas.openxmlformats.org/package/2006/metadata/core-properties"/>
-    <ds:schemaRef ds:uri="http://purl.org/dc/terms/"/>
-    <ds:schemaRef ds:uri="http://www.w3.org/XML/1998/namespace"/>
-    <ds:schemaRef ds:uri="41429fbf-cb9a-4498-902b-0856f155f4fd"/>
-    <ds:schemaRef ds:uri="http://schemas.microsoft.com/office/2006/metadata/properties"/>
-    <ds:schemaRef ds:uri="http://purl.org/dc/dcmitype/"/>
   </ds:schemaRefs>
 </ds:datastoreItem>
 </file>

</xml_diff>